<commit_message>
Modifica diario del 27.04.2018
</commit_message>
<xml_diff>
--- a/2.0/diari/I3_Diario_ReactionGame2.0_2018_04_27.docx
+++ b/2.0/diari/I3_Diario_ReactionGame2.0_2018_04_27.docx
@@ -156,6 +156,32 @@
               </w:rPr>
               <w:t xml:space="preserve"> </w:t>
             </w:r>
+            <w:r>
+              <w:rPr>
+                <w:b w:val="0"/>
+              </w:rPr>
+              <w:t>Oggi ho completato la modalità 10 e la 20. Ho risolto quei pochi errori ancora presenti nella modalità 23 e ho perso la maggior parte del tempo cercando di implementare il codice per i display 7 segmenti, che funzionano molto bene, se non fosse che mancano della possibilità di tenere</w:t>
+            </w:r>
+            <w:r>
+              <w:rPr>
+                <w:b w:val="0"/>
+              </w:rPr>
+              <w:t xml:space="preserve"> i valori mostrati uguali per tempo prolungato. Dopo 2 ore di tentativi di carpire dove sarebbe stato possibile modificare il codice per far funzionare quanto voluto, sono arrivato alla conclusione che l’unico modo per risolverlo è utilizzare l’</w:t>
+            </w:r>
+            <w:proofErr w:type="spellStart"/>
+            <w:r>
+              <w:rPr>
+                <w:b w:val="0"/>
+              </w:rPr>
+              <w:t>attachedPin</w:t>
+            </w:r>
+            <w:proofErr w:type="spellEnd"/>
+            <w:r>
+              <w:rPr>
+                <w:b w:val="0"/>
+              </w:rPr>
+              <w:t xml:space="preserve">, argomento che non ho mai trattato e che ho chiesto ad Erik di spiegarmi il funzionamento. Una volta capito velocemente, ho provato ad implementarlo, senza successo, a causa di codici di esempio veramente troppo basilari per capire veramente come utilizzarlo. </w:t>
+            </w:r>
           </w:p>
         </w:tc>
       </w:tr>
@@ -188,13 +214,55 @@
               <w:rPr>
                 <w:b w:val="0"/>
               </w:rPr>
-              <w:t xml:space="preserve">Oggi ho completato il collegamento dei sette segmenti con arduino, dopo ho chiesto al gruppo di Joey e Gabriel di passarmi una parte del codice Fishino per la creazione di un collegamento wireless, </w:t>
-            </w:r>
+              <w:t xml:space="preserve">Oggi ho completato il collegamento dei sette segmenti con </w:t>
+            </w:r>
+            <w:proofErr w:type="spellStart"/>
             <w:r>
               <w:rPr>
                 <w:b w:val="0"/>
               </w:rPr>
-              <w:t>manca solo la comprensione del codice e della creazione più funzionamento e testaggio pedana visto che le resistenze flessibili le ho testate e ho avuto informazioni extra.</w:t>
+              <w:t>arduino</w:t>
+            </w:r>
+            <w:proofErr w:type="spellEnd"/>
+            <w:r>
+              <w:rPr>
+                <w:b w:val="0"/>
+              </w:rPr>
+              <w:t xml:space="preserve">, dopo ho chiesto al gruppo di Joey e Gabriel di passarmi una parte del codice </w:t>
+            </w:r>
+            <w:proofErr w:type="spellStart"/>
+            <w:r>
+              <w:rPr>
+                <w:b w:val="0"/>
+              </w:rPr>
+              <w:t>Fishino</w:t>
+            </w:r>
+            <w:proofErr w:type="spellEnd"/>
+            <w:r>
+              <w:rPr>
+                <w:b w:val="0"/>
+              </w:rPr>
+              <w:t xml:space="preserve"> per la creazione di un collegamento wireless, </w:t>
+            </w:r>
+            <w:r>
+              <w:rPr>
+                <w:b w:val="0"/>
+              </w:rPr>
+              <w:t xml:space="preserve">manca solo la comprensione del codice e della creazione più funzionamento e </w:t>
+            </w:r>
+            <w:proofErr w:type="spellStart"/>
+            <w:r>
+              <w:rPr>
+                <w:b w:val="0"/>
+              </w:rPr>
+              <w:t>testaggio</w:t>
+            </w:r>
+            <w:proofErr w:type="spellEnd"/>
+            <w:r>
+              <w:rPr>
+                <w:b w:val="0"/>
+              </w:rPr>
+              <w:t xml:space="preserve"> pedana visto che le resistenze flessibili le ho testate e ho avuto informazioni extra.</w:t>
             </w:r>
           </w:p>
           <w:p>
@@ -305,6 +373,12 @@
               </w:rPr>
               <w:t xml:space="preserve"> </w:t>
             </w:r>
+            <w:r>
+              <w:rPr>
+                <w:b w:val="0"/>
+              </w:rPr>
+              <w:t xml:space="preserve">Display 7 segmenti, possibilità di tenere i valori per periodo prolungato. Soluzione non ancora trovata, rimandata la ricerca alla settimana successiva. </w:t>
+            </w:r>
           </w:p>
         </w:tc>
       </w:tr>
@@ -399,6 +473,14 @@
               </w:rPr>
               <w:t xml:space="preserve"> </w:t>
             </w:r>
+            <w:r>
+              <w:rPr>
+                <w:b w:val="0"/>
+              </w:rPr>
+              <w:t xml:space="preserve">recuperato quasi completamente sul ritardo, seppur l’imprevisto dei 2 display 7 segmenti che mi ha fatto perdere praticamente ¼ della giornata lavorativa. </w:t>
+            </w:r>
+            <w:bookmarkStart w:id="0" w:name="_GoBack"/>
+            <w:bookmarkEnd w:id="0"/>
           </w:p>
         </w:tc>
       </w:tr>
@@ -493,6 +575,12 @@
               </w:rPr>
               <w:t xml:space="preserve"> </w:t>
             </w:r>
+            <w:r>
+              <w:rPr>
+                <w:b w:val="0"/>
+              </w:rPr>
+              <w:t>modalità 5 e display 7 segmenti codice.</w:t>
+            </w:r>
           </w:p>
         </w:tc>
       </w:tr>
@@ -521,8 +609,6 @@
               </w:rPr>
               <w:t>-</w:t>
             </w:r>
-            <w:bookmarkStart w:id="0" w:name="_GoBack"/>
-            <w:bookmarkEnd w:id="0"/>
           </w:p>
         </w:tc>
       </w:tr>
@@ -592,8 +678,13 @@
 <file path=word/footer2.xml><?xml version="1.0" encoding="utf-8"?>
 <w:ftr xmlns:wpc="http://schemas.microsoft.com/office/word/2010/wordprocessingCanvas" xmlns:mc="http://schemas.openxmlformats.org/markup-compatibility/2006" xmlns:o="urn:schemas-microsoft-com:office:office" xmlns:r="http://schemas.openxmlformats.org/officeDocument/2006/relationships" xmlns:m="http://schemas.openxmlformats.org/officeDocument/2006/math" xmlns:v="urn:schemas-microsoft-com:vml" xmlns:wp14="http://schemas.microsoft.com/office/word/2010/wordprocessingDrawing" xmlns:wp="http://schemas.openxmlformats.org/drawingml/2006/wordprocessingDrawing" xmlns:w10="urn:schemas-microsoft-com:office:word" xmlns:w="http://schemas.openxmlformats.org/wordprocessingml/2006/main" xmlns:w14="http://schemas.microsoft.com/office/word/2010/wordml" xmlns:w15="http://schemas.microsoft.com/office/word/2012/wordml" xmlns:wpg="http://schemas.microsoft.com/office/word/2010/wordprocessingGroup" xmlns:wpi="http://schemas.microsoft.com/office/word/2010/wordprocessingInk" xmlns:wne="http://schemas.microsoft.com/office/word/2006/wordml" xmlns:wps="http://schemas.microsoft.com/office/word/2010/wordprocessingShape" mc:Ignorable="w14 w15 wp14">
   <w:p>
+    <w:proofErr w:type="spellStart"/>
     <w:r>
-      <w:t>Reaction Game</w:t>
+      <w:t>Reaction</w:t>
+    </w:r>
+    <w:proofErr w:type="spellEnd"/>
+    <w:r>
+      <w:t xml:space="preserve"> Game</w:t>
     </w:r>
     <w:r>
       <w:t>2.0</w:t>
@@ -653,27 +744,14 @@
     <w:r>
       <w:t>/</w:t>
     </w:r>
-    <w:r>
-      <w:fldChar w:fldCharType="begin"/>
-    </w:r>
-    <w:r>
-      <w:instrText xml:space="preserve"> NUMPAGES  \* Arabic  \* MERGEFORMAT </w:instrText>
-    </w:r>
-    <w:r>
-      <w:fldChar w:fldCharType="separate"/>
-    </w:r>
-    <w:r>
-      <w:rPr>
-        <w:noProof/>
-      </w:rPr>
-      <w:t>1</w:t>
-    </w:r>
-    <w:r>
-      <w:rPr>
-        <w:noProof/>
-      </w:rPr>
-      <w:fldChar w:fldCharType="end"/>
-    </w:r>
+    <w:fldSimple w:instr=" NUMPAGES  \* Arabic  \* MERGEFORMAT ">
+      <w:r>
+        <w:rPr>
+          <w:noProof/>
+        </w:rPr>
+        <w:t>1</w:t>
+      </w:r>
+    </w:fldSimple>
   </w:p>
 </w:ftr>
 </file>
@@ -4236,7 +4314,7 @@
 </file>
 
 <file path=customXml/itemProps1.xml><?xml version="1.0" encoding="utf-8"?>
-<ds:datastoreItem xmlns:ds="http://schemas.openxmlformats.org/officeDocument/2006/customXml" ds:itemID="{667C8CCA-3861-4CDC-BED1-F280CA0D46DA}">
+<ds:datastoreItem xmlns:ds="http://schemas.openxmlformats.org/officeDocument/2006/customXml" ds:itemID="{94D18F5F-B29F-4FE3-AA39-9164CBC9EAAA}">
   <ds:schemaRefs>
     <ds:schemaRef ds:uri="http://schemas.openxmlformats.org/officeDocument/2006/bibliography"/>
   </ds:schemaRefs>

</xml_diff>